<commit_message>
Add last task list
</commit_message>
<xml_diff>
--- a/Отчетность/Poyasnitelnaya.docx
+++ b/Отчетность/Poyasnitelnaya.docx
@@ -1150,8 +1150,6 @@
         </w:rPr>
         <w:t xml:space="preserve">Пользовательский </w:t>
       </w:r>
-      <w:bookmarkStart w:id="1" w:name="_GoBack"/>
-      <w:bookmarkEnd w:id="1"/>
       <w:r>
         <w:rPr>
           <w:sz w:val="28"/>
@@ -1302,7 +1300,21 @@
         <w:rPr>
           <w:sz w:val="28"/>
         </w:rPr>
-        <w:t>Запоминание последнего населенного пункта для автоматической переадресации</w:t>
+        <w:t>Запоминание последнего</w:t>
+      </w:r>
+      <w:r>
+        <w:rPr>
+          <w:sz w:val="28"/>
+        </w:rPr>
+        <w:t xml:space="preserve"> просмотренного</w:t>
+      </w:r>
+      <w:bookmarkStart w:id="1" w:name="_GoBack"/>
+      <w:bookmarkEnd w:id="1"/>
+      <w:r>
+        <w:rPr>
+          <w:sz w:val="28"/>
+        </w:rPr>
+        <w:t xml:space="preserve"> населенного пункта для автоматической переадресации</w:t>
       </w:r>
       <w:r>
         <w:rPr>
@@ -1757,43 +1769,7 @@
         <w:rPr>
           <w:sz w:val="28"/>
         </w:rPr>
-        <w:t xml:space="preserve"> с</w:t>
-      </w:r>
-      <w:r>
-        <w:rPr>
-          <w:sz w:val="28"/>
-        </w:rPr>
-        <w:t>обрав статистику</w:t>
-      </w:r>
-      <w:r>
-        <w:rPr>
-          <w:sz w:val="28"/>
-        </w:rPr>
-        <w:t>,</w:t>
-      </w:r>
-      <w:r>
-        <w:rPr>
-          <w:sz w:val="28"/>
-        </w:rPr>
-        <w:t xml:space="preserve"> можно </w:t>
-      </w:r>
-      <w:r>
-        <w:rPr>
-          <w:sz w:val="28"/>
-        </w:rPr>
-        <w:t>с</w:t>
-      </w:r>
-      <w:r>
-        <w:rPr>
-          <w:sz w:val="28"/>
-        </w:rPr>
-        <w:t>делать прогнозы на стихийные бедствия. Можно продавать МЧС</w:t>
-      </w:r>
-      <w:r>
-        <w:rPr>
-          <w:sz w:val="28"/>
-        </w:rPr>
-        <w:t xml:space="preserve"> или </w:t>
+        <w:t xml:space="preserve"> собрав статистику, можно сделать прогнозы на стихийные бедствия. Можно продавать МЧС или </w:t>
       </w:r>
       <w:proofErr w:type="spellStart"/>
       <w:r>
@@ -3632,7 +3608,7 @@
 </file>
 
 <file path=customXml/itemProps1.xml><?xml version="1.0" encoding="utf-8"?>
-<ds:datastoreItem xmlns:ds="http://schemas.openxmlformats.org/officeDocument/2006/customXml" ds:itemID="{5BD60675-DDBE-4E41-B688-0F44082A2FDA}">
+<ds:datastoreItem xmlns:ds="http://schemas.openxmlformats.org/officeDocument/2006/customXml" ds:itemID="{4DC0D12D-CD8D-4803-A799-BD19AB0E346D}">
   <ds:schemaRefs>
     <ds:schemaRef ds:uri="http://schemas.openxmlformats.org/officeDocument/2006/bibliography"/>
   </ds:schemaRefs>

</xml_diff>